<commit_message>
fix func hse ghe 2 3 4
</commit_message>
<xml_diff>
--- a/DocsGen/osst_mod/osst_ghe02.docx
+++ b/DocsGen/osst_mod/osst_ghe02.docx
@@ -1993,21 +1993,7 @@
           <w:lang w:val="pt-BR"/>
         </w:rPr>
         <w:lastRenderedPageBreak/>
-        <w:t xml:space="preserve">Obrigatório o uso do cinturão de segurança em atividades com altura igual ou maior que dois metros, ou quando o risco </w:t>
-      </w:r>
-      <w:proofErr w:type="gramStart"/>
-      <w:r>
-        <w:rPr>
-          <w:lang w:val="pt-BR"/>
-        </w:rPr>
-        <w:t>da</w:t>
-      </w:r>
-      <w:proofErr w:type="gramEnd"/>
-      <w:r>
-        <w:rPr>
-          <w:lang w:val="pt-BR"/>
-        </w:rPr>
-        <w:t xml:space="preserve"> atividade assim determinar;</w:t>
+        <w:t>Obrigatório o uso do cinturão de segurança em atividades com altura igual ou maior que dois metros, ou quando o risco da atividade assim determinar;</w:t>
       </w:r>
     </w:p>
     <w:p>
@@ -2043,21 +2029,7 @@
         <w:rPr>
           <w:lang w:val="pt-BR"/>
         </w:rPr>
-        <w:t xml:space="preserve">Todos os funcionários devem obrigatoriamente fazer uso dos </w:t>
-      </w:r>
-      <w:proofErr w:type="spellStart"/>
-      <w:r>
-        <w:rPr>
-          <w:lang w:val="pt-BR"/>
-        </w:rPr>
-        <w:t>EPI’s</w:t>
-      </w:r>
-      <w:proofErr w:type="spellEnd"/>
-      <w:r>
-        <w:rPr>
-          <w:lang w:val="pt-BR"/>
-        </w:rPr>
-        <w:t xml:space="preserve"> - Equipamentos de Proteção Individual fornecidos pela empresa para a finalidade a que se destinam, inclusive roupas adequadas ao frio e umidade;</w:t>
+        <w:t>Todos os funcionários devem obrigatoriamente fazer uso dos EPI’s - Equipamentos de Proteção Individual fornecidos pela empresa para a finalidade a que se destinam, inclusive roupas adequadas ao frio e umidade;</w:t>
       </w:r>
     </w:p>
     <w:p>
@@ -2075,21 +2047,7 @@
         <w:rPr>
           <w:lang w:val="pt-BR"/>
         </w:rPr>
-        <w:t xml:space="preserve">Os funcionários devem responsabilizar-se pelo uso correto, guarda e conservação dos </w:t>
-      </w:r>
-      <w:proofErr w:type="spellStart"/>
-      <w:r>
-        <w:rPr>
-          <w:lang w:val="pt-BR"/>
-        </w:rPr>
-        <w:t>EPI’s</w:t>
-      </w:r>
-      <w:proofErr w:type="spellEnd"/>
-      <w:r>
-        <w:rPr>
-          <w:lang w:val="pt-BR"/>
-        </w:rPr>
-        <w:t>;</w:t>
+        <w:t>Os funcionários devem responsabilizar-se pelo uso correto, guarda e conservação dos EPI’s;</w:t>
       </w:r>
     </w:p>
     <w:p>
@@ -2107,21 +2065,7 @@
         <w:rPr>
           <w:lang w:val="pt-BR"/>
         </w:rPr>
-        <w:t xml:space="preserve">Comunicar à Segurança do Trabalho ou seu superior quando os </w:t>
-      </w:r>
-      <w:proofErr w:type="spellStart"/>
-      <w:r>
-        <w:rPr>
-          <w:lang w:val="pt-BR"/>
-        </w:rPr>
-        <w:t>EPI’s</w:t>
-      </w:r>
-      <w:proofErr w:type="spellEnd"/>
-      <w:r>
-        <w:rPr>
-          <w:lang w:val="pt-BR"/>
-        </w:rPr>
-        <w:t xml:space="preserve"> se tornarem impróprios para uso, solicitando sua substituição;</w:t>
+        <w:t>Comunicar à Segurança do Trabalho ou seu superior quando os EPI’s se tornarem impróprios para uso, solicitando sua substituição;</w:t>
       </w:r>
     </w:p>
     <w:p>
@@ -2139,21 +2083,7 @@
         <w:rPr>
           <w:lang w:val="pt-BR"/>
         </w:rPr>
-        <w:t xml:space="preserve">Só execute serviços ou opere máquinas se estiver devidamente habilitado e autorizado, quando não souber ou tiver dúvidas sobre algum serviço, pergunte ao seu superior antes do início ou durante a realização </w:t>
-      </w:r>
-      <w:proofErr w:type="gramStart"/>
-      <w:r>
-        <w:rPr>
-          <w:lang w:val="pt-BR"/>
-        </w:rPr>
-        <w:t>do mesmo</w:t>
-      </w:r>
-      <w:proofErr w:type="gramEnd"/>
-      <w:r>
-        <w:rPr>
-          <w:lang w:val="pt-BR"/>
-        </w:rPr>
-        <w:t>, para prevenir-se contra possíveis acidentes;</w:t>
+        <w:t>Só execute serviços ou opere máquinas se estiver devidamente habilitado e autorizado, quando não souber ou tiver dúvidas sobre algum serviço, pergunte ao seu superior antes do início ou durante a realização do mesmo, para prevenir-se contra possíveis acidentes;</w:t>
       </w:r>
     </w:p>
     <w:p>
@@ -2753,21 +2683,7 @@
         <w:rPr>
           <w:lang w:val="pt-BR"/>
         </w:rPr>
-        <w:t xml:space="preserve">Em caso de eventuais Acidentes do Trabalho, o funcionário deve de imediato comunicar a Segurança do Trabalho, chefia e/ou responsável, para que </w:t>
-      </w:r>
-      <w:proofErr w:type="gramStart"/>
-      <w:r>
-        <w:rPr>
-          <w:lang w:val="pt-BR"/>
-        </w:rPr>
-        <w:t>o mesmo</w:t>
-      </w:r>
-      <w:proofErr w:type="gramEnd"/>
-      <w:r>
-        <w:rPr>
-          <w:lang w:val="pt-BR"/>
-        </w:rPr>
-        <w:t xml:space="preserve"> receba os primeiros socorros e seja feita a abertura da Comunicação de Acidentes de Trabalho – CAT; encaminhando à vítima ao ambulatório e/ou o hospital/posto de atendimento mais próximo de acordo com o Plano de Emergência do parque eólico.</w:t>
+        <w:t>Em caso de eventuais Acidentes do Trabalho, o funcionário deve de imediato comunicar a Segurança do Trabalho, chefia e/ou responsável, para que o mesmo receba os primeiros socorros e seja feita a abertura da Comunicação de Acidentes de Trabalho – CAT; encaminhando à vítima ao ambulatório e/ou o hospital/posto de atendimento mais próximo de acordo com o Plano de Emergência do parque eólico.</w:t>
       </w:r>
     </w:p>
     <w:p>
@@ -3173,14 +3089,14 @@
           <w:p>
             <w:pPr>
               <w:rPr>
-                <w:lang w:val="pt-BR"/>
-              </w:rPr>
-            </w:pPr>
-            <w:r>
-              <w:rPr>
-                <w:lang w:val="pt-BR"/>
-              </w:rPr>
-              <w:t>Engenheiro(a) de Segurança do Trabalho</w:t>
+                <w:lang w:val="en-US"/>
+              </w:rPr>
+            </w:pPr>
+            <w:r>
+              <w:rPr>
+                <w:lang w:val="en-US"/>
+              </w:rPr>
+              <w:t>FUNCAOHSE</w:t>
             </w:r>
           </w:p>
           <w:p>
@@ -5093,7 +5009,6 @@
   <w:style w:type="character" w:default="1" w:styleId="DefaultParagraphFont">
     <w:name w:val="Default Paragraph Font"/>
     <w:uiPriority w:val="1"/>
-    <w:semiHidden/>
     <w:unhideWhenUsed/>
   </w:style>
   <w:style w:type="table" w:default="1" w:styleId="TableNormal">

</xml_diff>